<commit_message>
added heuristics, fixed errors in code
</commit_message>
<xml_diff>
--- a/concept/models/Model Notes Continued.docx
+++ b/concept/models/Model Notes Continued.docx
@@ -482,6 +482,114 @@
           <w:szCs w:val="24"/>
         </w:rPr>
         <w:t>Validation scores rival training scores, better results than previous version</w:t>
+      </w:r>
+    </w:p>
+    <w:p>
+      <w:pPr>
+        <w:rPr>
+          <w:rFonts w:ascii="Helvetica Light" w:hAnsi="Helvetica Light"/>
+          <w:sz w:val="24"/>
+          <w:szCs w:val="24"/>
+        </w:rPr>
+      </w:pPr>
+      <w:r>
+        <w:rPr>
+          <w:noProof/>
+        </w:rPr>
+        <w:lastRenderedPageBreak/>
+        <w:drawing>
+          <wp:inline distT="0" distB="0" distL="0" distR="0" wp14:anchorId="4E0A499E" wp14:editId="7BB71706">
+            <wp:extent cx="2234565" cy="8229600"/>
+            <wp:effectExtent l="0" t="0" r="0" b="0"/>
+            <wp:docPr id="7" name="Picture 7" descr="Graphical user interface&#10;&#10;Description automatically generated with medium confidence"/>
+            <wp:cNvGraphicFramePr>
+              <a:graphicFrameLocks xmlns:a="http://schemas.openxmlformats.org/drawingml/2006/main" noChangeAspect="1"/>
+            </wp:cNvGraphicFramePr>
+            <a:graphic xmlns:a="http://schemas.openxmlformats.org/drawingml/2006/main">
+              <a:graphicData uri="http://schemas.openxmlformats.org/drawingml/2006/picture">
+                <pic:pic xmlns:pic="http://schemas.openxmlformats.org/drawingml/2006/picture">
+                  <pic:nvPicPr>
+                    <pic:cNvPr id="7" name="Picture 7" descr="Graphical user interface&#10;&#10;Description automatically generated with medium confidence"/>
+                    <pic:cNvPicPr/>
+                  </pic:nvPicPr>
+                  <pic:blipFill>
+                    <a:blip r:embed="rId9"/>
+                    <a:stretch>
+                      <a:fillRect/>
+                    </a:stretch>
+                  </pic:blipFill>
+                  <pic:spPr>
+                    <a:xfrm>
+                      <a:off x="0" y="0"/>
+                      <a:ext cx="2234565" cy="8229600"/>
+                    </a:xfrm>
+                    <a:prstGeom prst="rect">
+                      <a:avLst/>
+                    </a:prstGeom>
+                  </pic:spPr>
+                </pic:pic>
+              </a:graphicData>
+            </a:graphic>
+          </wp:inline>
+        </w:drawing>
+      </w:r>
+    </w:p>
+    <w:p>
+      <w:pPr>
+        <w:rPr>
+          <w:rFonts w:ascii="Helvetica Light" w:hAnsi="Helvetica Light"/>
+          <w:sz w:val="24"/>
+          <w:szCs w:val="24"/>
+        </w:rPr>
+      </w:pPr>
+      <w:r>
+        <w:rPr>
+          <w:rFonts w:ascii="Helvetica Light" w:hAnsi="Helvetica Light"/>
+          <w:sz w:val="24"/>
+          <w:szCs w:val="24"/>
+        </w:rPr>
+        <w:br w:type="page"/>
+      </w:r>
+      <w:r>
+        <w:rPr>
+          <w:noProof/>
+        </w:rPr>
+        <w:lastRenderedPageBreak/>
+        <w:drawing>
+          <wp:inline distT="0" distB="0" distL="0" distR="0" wp14:anchorId="0C0A6D9D" wp14:editId="071BC80D">
+            <wp:extent cx="4838700" cy="8229600"/>
+            <wp:effectExtent l="0" t="0" r="0" b="0"/>
+            <wp:docPr id="8" name="Picture 8"/>
+            <wp:cNvGraphicFramePr>
+              <a:graphicFrameLocks xmlns:a="http://schemas.openxmlformats.org/drawingml/2006/main" noChangeAspect="1"/>
+            </wp:cNvGraphicFramePr>
+            <a:graphic xmlns:a="http://schemas.openxmlformats.org/drawingml/2006/main">
+              <a:graphicData uri="http://schemas.openxmlformats.org/drawingml/2006/picture">
+                <pic:pic xmlns:pic="http://schemas.openxmlformats.org/drawingml/2006/picture">
+                  <pic:nvPicPr>
+                    <pic:cNvPr id="1" name=""/>
+                    <pic:cNvPicPr/>
+                  </pic:nvPicPr>
+                  <pic:blipFill>
+                    <a:blip r:embed="rId10"/>
+                    <a:stretch>
+                      <a:fillRect/>
+                    </a:stretch>
+                  </pic:blipFill>
+                  <pic:spPr>
+                    <a:xfrm>
+                      <a:off x="0" y="0"/>
+                      <a:ext cx="4838700" cy="8229600"/>
+                    </a:xfrm>
+                    <a:prstGeom prst="rect">
+                      <a:avLst/>
+                    </a:prstGeom>
+                  </pic:spPr>
+                </pic:pic>
+              </a:graphicData>
+            </a:graphic>
+          </wp:inline>
+        </w:drawing>
       </w:r>
     </w:p>
     <w:p>

</xml_diff>

<commit_message>
multi input models, performance evaluation loss function
though the latter does not work as intended
</commit_message>
<xml_diff>
--- a/concept/models/Model Notes Continued.docx
+++ b/concept/models/Model Notes Continued.docx
@@ -559,7 +559,7 @@
           <wp:inline distT="0" distB="0" distL="0" distR="0" wp14:anchorId="0C0A6D9D" wp14:editId="071BC80D">
             <wp:extent cx="4838700" cy="8229600"/>
             <wp:effectExtent l="0" t="0" r="0" b="0"/>
-            <wp:docPr id="8" name="Picture 8"/>
+            <wp:docPr id="8" name="Picture 8" descr="Graphical user interface, application&#10;&#10;Description automatically generated"/>
             <wp:cNvGraphicFramePr>
               <a:graphicFrameLocks xmlns:a="http://schemas.openxmlformats.org/drawingml/2006/main" noChangeAspect="1"/>
             </wp:cNvGraphicFramePr>
@@ -567,7 +567,7 @@
               <a:graphicData uri="http://schemas.openxmlformats.org/drawingml/2006/picture">
                 <pic:pic xmlns:pic="http://schemas.openxmlformats.org/drawingml/2006/picture">
                   <pic:nvPicPr>
-                    <pic:cNvPr id="1" name=""/>
+                    <pic:cNvPr id="8" name="Picture 8" descr="Graphical user interface, application&#10;&#10;Description automatically generated"/>
                     <pic:cNvPicPr/>
                   </pic:nvPicPr>
                   <pic:blipFill>
@@ -600,6 +600,47 @@
           <w:szCs w:val="24"/>
         </w:rPr>
       </w:pPr>
+      <w:r>
+        <w:rPr>
+          <w:noProof/>
+        </w:rPr>
+        <w:lastRenderedPageBreak/>
+        <w:drawing>
+          <wp:inline distT="0" distB="0" distL="0" distR="0" wp14:anchorId="28AC1E46" wp14:editId="6E12322D">
+            <wp:extent cx="4330700" cy="8229600"/>
+            <wp:effectExtent l="0" t="0" r="0" b="0"/>
+            <wp:docPr id="9" name="Picture 9" descr="Graphical user interface&#10;&#10;Description automatically generated"/>
+            <wp:cNvGraphicFramePr>
+              <a:graphicFrameLocks xmlns:a="http://schemas.openxmlformats.org/drawingml/2006/main" noChangeAspect="1"/>
+            </wp:cNvGraphicFramePr>
+            <a:graphic xmlns:a="http://schemas.openxmlformats.org/drawingml/2006/main">
+              <a:graphicData uri="http://schemas.openxmlformats.org/drawingml/2006/picture">
+                <pic:pic xmlns:pic="http://schemas.openxmlformats.org/drawingml/2006/picture">
+                  <pic:nvPicPr>
+                    <pic:cNvPr id="9" name="Picture 9" descr="Graphical user interface&#10;&#10;Description automatically generated"/>
+                    <pic:cNvPicPr/>
+                  </pic:nvPicPr>
+                  <pic:blipFill>
+                    <a:blip r:embed="rId11"/>
+                    <a:stretch>
+                      <a:fillRect/>
+                    </a:stretch>
+                  </pic:blipFill>
+                  <pic:spPr>
+                    <a:xfrm>
+                      <a:off x="0" y="0"/>
+                      <a:ext cx="4330700" cy="8229600"/>
+                    </a:xfrm>
+                    <a:prstGeom prst="rect">
+                      <a:avLst/>
+                    </a:prstGeom>
+                  </pic:spPr>
+                </pic:pic>
+              </a:graphicData>
+            </a:graphic>
+          </wp:inline>
+        </w:drawing>
+      </w:r>
     </w:p>
     <w:sectPr>
       <w:pgSz w:w="12240" w:h="15840"/>

</xml_diff>

<commit_message>
multi head attention & attention
is all i need
</commit_message>
<xml_diff>
--- a/concept/models/Model Notes Continued.docx
+++ b/concept/models/Model Notes Continued.docx
@@ -641,6 +641,73 @@
           </wp:inline>
         </w:drawing>
       </w:r>
+    </w:p>
+    <w:p>
+      <w:pPr>
+        <w:rPr>
+          <w:rFonts w:ascii="Helvetica Light" w:hAnsi="Helvetica Light"/>
+          <w:sz w:val="24"/>
+          <w:szCs w:val="24"/>
+        </w:rPr>
+      </w:pPr>
+      <w:r>
+        <w:rPr>
+          <w:rFonts w:ascii="Helvetica Light" w:hAnsi="Helvetica Light"/>
+          <w:sz w:val="24"/>
+          <w:szCs w:val="24"/>
+        </w:rPr>
+        <w:br w:type="page"/>
+      </w:r>
+      <w:r>
+        <w:rPr>
+          <w:noProof/>
+        </w:rPr>
+        <w:lastRenderedPageBreak/>
+        <w:drawing>
+          <wp:inline distT="0" distB="0" distL="0" distR="0" wp14:anchorId="5B431259" wp14:editId="3723CDCE">
+            <wp:extent cx="5686425" cy="8229600"/>
+            <wp:effectExtent l="0" t="0" r="9525" b="0"/>
+            <wp:docPr id="2" name="Picture 2" descr="A screenshot of a computer program&#10;&#10;Description automatically generated with medium confidence"/>
+            <wp:cNvGraphicFramePr>
+              <a:graphicFrameLocks xmlns:a="http://schemas.openxmlformats.org/drawingml/2006/main" noChangeAspect="1"/>
+            </wp:cNvGraphicFramePr>
+            <a:graphic xmlns:a="http://schemas.openxmlformats.org/drawingml/2006/main">
+              <a:graphicData uri="http://schemas.openxmlformats.org/drawingml/2006/picture">
+                <pic:pic xmlns:pic="http://schemas.openxmlformats.org/drawingml/2006/picture">
+                  <pic:nvPicPr>
+                    <pic:cNvPr id="2" name="Picture 2" descr="A screenshot of a computer program&#10;&#10;Description automatically generated with medium confidence"/>
+                    <pic:cNvPicPr/>
+                  </pic:nvPicPr>
+                  <pic:blipFill>
+                    <a:blip r:embed="rId12"/>
+                    <a:stretch>
+                      <a:fillRect/>
+                    </a:stretch>
+                  </pic:blipFill>
+                  <pic:spPr>
+                    <a:xfrm>
+                      <a:off x="0" y="0"/>
+                      <a:ext cx="5686425" cy="8229600"/>
+                    </a:xfrm>
+                    <a:prstGeom prst="rect">
+                      <a:avLst/>
+                    </a:prstGeom>
+                  </pic:spPr>
+                </pic:pic>
+              </a:graphicData>
+            </a:graphic>
+          </wp:inline>
+        </w:drawing>
+      </w:r>
+    </w:p>
+    <w:p>
+      <w:pPr>
+        <w:rPr>
+          <w:rFonts w:ascii="Helvetica Light" w:hAnsi="Helvetica Light"/>
+          <w:sz w:val="24"/>
+          <w:szCs w:val="24"/>
+        </w:rPr>
+      </w:pPr>
     </w:p>
     <w:sectPr>
       <w:pgSz w:w="12240" w:h="15840"/>

</xml_diff>